<commit_message>
Added Figure Legends part 2
</commit_message>
<xml_diff>
--- a/Pupil Analysis GUI Guide.docx
+++ b/Pupil Analysis GUI Guide.docx
@@ -188,7 +188,23 @@
     </w:p>
     <w:p>
       <w:r>
-        <w:t xml:space="preserve">This button opens the file explorer to select a video. The GUI supports mp4 and avi files. It is recommended that you use mp4 files, as MATLAB appears to handle them more efficiently than avi files. Once you have selected a video, </w:t>
+        <w:t xml:space="preserve">This button opens the file explorer to select a video. The GUI supports mp4 and </w:t>
+      </w:r>
+      <w:proofErr w:type="spellStart"/>
+      <w:r>
+        <w:t>avi</w:t>
+      </w:r>
+      <w:proofErr w:type="spellEnd"/>
+      <w:r>
+        <w:t xml:space="preserve"> files. It is recommended that you use mp4 files, as MATLAB appears to handle them more efficiently than </w:t>
+      </w:r>
+      <w:proofErr w:type="spellStart"/>
+      <w:r>
+        <w:t>avi</w:t>
+      </w:r>
+      <w:proofErr w:type="spellEnd"/>
+      <w:r>
+        <w:t xml:space="preserve"> files. Once you have selected a video, </w:t>
       </w:r>
       <w:r>
         <w:t>t</w:t>
@@ -400,6 +416,7 @@
         </w:rPr>
         <w:t xml:space="preserve"> </w:t>
       </w:r>
+      <w:proofErr w:type="spellStart"/>
       <w:r>
         <w:rPr>
           <w:rFonts w:ascii="Cascadia Mono" w:hAnsi="Cascadia Mono"/>
@@ -408,6 +425,7 @@
         </w:rPr>
         <w:t>PupilAnalysisGUI</w:t>
       </w:r>
+      <w:proofErr w:type="spellEnd"/>
       <w:r>
         <w:rPr>
           <w:rFonts w:ascii="Cascadia Mono" w:hAnsi="Cascadia Mono"/>
@@ -524,7 +542,23 @@
         <w:t xml:space="preserve">file extension </w:t>
       </w:r>
       <w:r>
-        <w:t xml:space="preserve">filter to look for avi files using the drop-down menu next to the File Name field. The GUI only supports mp4 and avi files. </w:t>
+        <w:t xml:space="preserve">filter to look for </w:t>
+      </w:r>
+      <w:proofErr w:type="spellStart"/>
+      <w:r>
+        <w:t>avi</w:t>
+      </w:r>
+      <w:proofErr w:type="spellEnd"/>
+      <w:r>
+        <w:t xml:space="preserve"> files using the drop-down menu next to the File Name field. The GUI only supports mp4 and </w:t>
+      </w:r>
+      <w:proofErr w:type="spellStart"/>
+      <w:r>
+        <w:t>avi</w:t>
+      </w:r>
+      <w:proofErr w:type="spellEnd"/>
+      <w:r>
+        <w:t xml:space="preserve"> files. </w:t>
       </w:r>
     </w:p>
     <w:p>
@@ -648,12 +682,14 @@
       <w:r>
         <w:t xml:space="preserve">pon </w:t>
       </w:r>
+      <w:proofErr w:type="gramStart"/>
       <w:r>
         <w:t>s</w:t>
       </w:r>
       <w:r>
         <w:t>tartup</w:t>
       </w:r>
+      <w:proofErr w:type="gramEnd"/>
     </w:p>
     <w:p>
       <w:r>
@@ -876,6 +912,7 @@
         <w:t xml:space="preserve">The “Close” and “Open” parameters are used to smooth the binary image before looking for the pupil. They refer to the </w:t>
       </w:r>
       <w:hyperlink r:id="rId9" w:history="1">
+        <w:proofErr w:type="spellStart"/>
         <w:r>
           <w:rPr>
             <w:rStyle w:val="Hyperlink"/>
@@ -885,11 +922,13 @@
           </w:rPr>
           <w:t>imclose</w:t>
         </w:r>
+        <w:proofErr w:type="spellEnd"/>
       </w:hyperlink>
       <w:r>
         <w:t xml:space="preserve"> and </w:t>
       </w:r>
       <w:hyperlink r:id="rId10" w:history="1">
+        <w:proofErr w:type="spellStart"/>
         <w:r>
           <w:rPr>
             <w:rStyle w:val="Hyperlink"/>
@@ -899,6 +938,7 @@
           </w:rPr>
           <w:t>imopen</w:t>
         </w:r>
+        <w:proofErr w:type="spellEnd"/>
       </w:hyperlink>
       <w:r>
         <w:rPr>
@@ -925,6 +965,7 @@
       <w:r>
         <w:t xml:space="preserve"> in either function, in pixels. Broadly speaking, </w:t>
       </w:r>
+      <w:proofErr w:type="spellStart"/>
       <w:r>
         <w:rPr>
           <w:i/>
@@ -932,9 +973,11 @@
         </w:rPr>
         <w:t>imclose</w:t>
       </w:r>
+      <w:proofErr w:type="spellEnd"/>
       <w:r>
         <w:t xml:space="preserve"> expands the white region of the binarized image to patch “holes,” while </w:t>
       </w:r>
+      <w:proofErr w:type="spellStart"/>
       <w:r>
         <w:rPr>
           <w:i/>
@@ -942,6 +985,7 @@
         </w:rPr>
         <w:t>imopen</w:t>
       </w:r>
+      <w:proofErr w:type="spellEnd"/>
       <w:r>
         <w:t xml:space="preserve"> expands the bla</w:t>
       </w:r>
@@ -1063,6 +1107,7 @@
       <w:r>
         <w:t xml:space="preserve">The pupil analysis algorithm always looks for the roundest object in the frame (after preprocessing the frame as described above). Very small patches of shadow can create objects that are only a few pixels across. After the </w:t>
       </w:r>
+      <w:proofErr w:type="spellStart"/>
       <w:r>
         <w:rPr>
           <w:i/>
@@ -1070,9 +1115,11 @@
         </w:rPr>
         <w:t>imopen</w:t>
       </w:r>
+      <w:proofErr w:type="spellEnd"/>
       <w:r>
         <w:t xml:space="preserve"> and </w:t>
       </w:r>
+      <w:proofErr w:type="spellStart"/>
       <w:r>
         <w:rPr>
           <w:i/>
@@ -1080,6 +1127,7 @@
         </w:rPr>
         <w:t>imclose</w:t>
       </w:r>
+      <w:proofErr w:type="spellEnd"/>
       <w:r>
         <w:t xml:space="preserve"> operations, these objects can be close to circular, and so will often be the roundest objects in frame. By setting the minimum radius, we can exclude these artifacts.  </w:t>
       </w:r>
@@ -1121,7 +1169,15 @@
         <w:t>segment</w:t>
       </w:r>
       <w:r>
-        <w:t xml:space="preserve"> of the video. Click the “Process Sample” button, which will run the algorithm on one minute of the video, starting at the current frame. The algorithm takes several seconds to run, during which a loading bar will be displayed. After processing, the program will generate a summary figure:</w:t>
+        <w:t xml:space="preserve"> of the video. Click the “Process Sample” button, which will run the algorithm </w:t>
+      </w:r>
+      <w:proofErr w:type="gramStart"/>
+      <w:r>
+        <w:t>on</w:t>
+      </w:r>
+      <w:proofErr w:type="gramEnd"/>
+      <w:r>
+        <w:t xml:space="preserve"> one minute of the video, starting at the current frame. The algorithm takes several seconds to run, during which a loading bar will be displayed. After processing, the program will generate a summary figure:</w:t>
       </w:r>
     </w:p>
     <w:p>
@@ -1261,6 +1317,7 @@
         <w:t xml:space="preserve">Outlier values are identified with the </w:t>
       </w:r>
       <w:hyperlink r:id="rId13" w:history="1">
+        <w:proofErr w:type="spellStart"/>
         <w:r>
           <w:rPr>
             <w:rStyle w:val="Hyperlink"/>
@@ -1270,6 +1327,7 @@
           </w:rPr>
           <w:t>isoutlier</w:t>
         </w:r>
+        <w:proofErr w:type="spellEnd"/>
       </w:hyperlink>
       <w:r>
         <w:t xml:space="preserve"> function using a moving median method. Briefly, the algorithm looks at the pupil radius, the x coordinates of the pupil center, and the y coordinates of the center, over the course of one </w:t>
@@ -1345,7 +1403,23 @@
         <w:t xml:space="preserve">. </w:t>
       </w:r>
       <w:r>
-        <w:t>A second file with the parameters used to analyze the file will also be generated. For example, if the input video was named “myPupilVideo.mp4,” the output data file will be named “myPupilVideo.mat” and the analysis parameters will be saved as “myPupilVideo_analysis_parameters.mat”.</w:t>
+        <w:t>A second file with the parameters used to analyze the file will also be generated. For example, if the input video was named “myPupilVideo.mp4,” the output data file will be named “</w:t>
+      </w:r>
+      <w:proofErr w:type="spellStart"/>
+      <w:r>
+        <w:t>myPupilVideo.mat</w:t>
+      </w:r>
+      <w:proofErr w:type="spellEnd"/>
+      <w:r>
+        <w:t>” and the analysis parameters will be saved as “</w:t>
+      </w:r>
+      <w:proofErr w:type="spellStart"/>
+      <w:r>
+        <w:t>myPupilVideo_analysis_parameters.mat</w:t>
+      </w:r>
+      <w:proofErr w:type="spellEnd"/>
+      <w:r>
+        <w:t>”.</w:t>
       </w:r>
     </w:p>
     <w:p>
@@ -1430,12 +1504,14 @@
           <w:numId w:val="1"/>
         </w:numPr>
       </w:pPr>
+      <w:proofErr w:type="spellStart"/>
       <w:r>
         <w:rPr>
           <w:rStyle w:val="CodeStyleChar"/>
         </w:rPr>
         <w:t>semimajorAxis</w:t>
       </w:r>
+      <w:proofErr w:type="spellEnd"/>
       <w:r>
         <w:t>: a 1xn vector of the semimajor axis of the pupil.</w:t>
       </w:r>
@@ -1448,12 +1524,14 @@
           <w:numId w:val="1"/>
         </w:numPr>
       </w:pPr>
+      <w:proofErr w:type="spellStart"/>
       <w:r>
         <w:rPr>
           <w:rStyle w:val="CodeStyleChar"/>
         </w:rPr>
         <w:t>isOutlier</w:t>
       </w:r>
+      <w:proofErr w:type="spellEnd"/>
       <w:r>
         <w:t xml:space="preserve">: a 1xn logical vector indicating whether a frame was considered an outlier, </w:t>
       </w:r>
@@ -1476,6 +1554,7 @@
           <w:numId w:val="1"/>
         </w:numPr>
       </w:pPr>
+      <w:proofErr w:type="spellStart"/>
       <w:r>
         <w:rPr>
           <w:rStyle w:val="CodeStyleChar"/>
@@ -1488,6 +1567,7 @@
         </w:rPr>
         <w:t>adius_smoothed</w:t>
       </w:r>
+      <w:proofErr w:type="spellEnd"/>
       <w:r>
         <w:t xml:space="preserve">: The pupil radius with outlier values removed, linearly interpolated, and smoothed over five frames with a moving mean. </w:t>
       </w:r>
@@ -1500,12 +1580,14 @@
           <w:numId w:val="1"/>
         </w:numPr>
       </w:pPr>
+      <w:proofErr w:type="spellStart"/>
       <w:r>
         <w:rPr>
           <w:rStyle w:val="CodeStyleChar"/>
         </w:rPr>
         <w:t>semimajorAxis_smoothed</w:t>
       </w:r>
+      <w:proofErr w:type="spellEnd"/>
       <w:r>
         <w:t xml:space="preserve">: The semimajor axis of the pupil with outliers removed, linearly interpolated, and smoothed over five frames with a moving mean.  </w:t>
       </w:r>
@@ -1547,12 +1629,14 @@
           <w:szCs w:val="22"/>
         </w:rPr>
       </w:pPr>
+      <w:proofErr w:type="spellStart"/>
       <w:r>
         <w:rPr>
           <w:rStyle w:val="CodeStyleChar"/>
         </w:rPr>
         <w:t>Min_Radius</w:t>
       </w:r>
+      <w:proofErr w:type="spellEnd"/>
       <w:r>
         <w:rPr>
           <w:rStyle w:val="CodeStyleChar"/>
@@ -1578,7 +1662,15 @@
         <w:t>Close</w:t>
       </w:r>
       <w:r>
-        <w:t>: The size of the structuring element used by the imclose function, in pixels.</w:t>
+        <w:t xml:space="preserve">: The size of the structuring element used by the </w:t>
+      </w:r>
+      <w:proofErr w:type="spellStart"/>
+      <w:r>
+        <w:t>imclose</w:t>
+      </w:r>
+      <w:proofErr w:type="spellEnd"/>
+      <w:r>
+        <w:t xml:space="preserve"> function, in pixels.</w:t>
       </w:r>
     </w:p>
     <w:p>
@@ -1597,7 +1689,15 @@
         <w:t>Open</w:t>
       </w:r>
       <w:r>
-        <w:t>: The size of the structuring element used by the imopen function, in pixels.</w:t>
+        <w:t xml:space="preserve">: The size of the structuring element used by the </w:t>
+      </w:r>
+      <w:proofErr w:type="spellStart"/>
+      <w:r>
+        <w:t>imopen</w:t>
+      </w:r>
+      <w:proofErr w:type="spellEnd"/>
+      <w:r>
+        <w:t xml:space="preserve"> function, in pixels.</w:t>
       </w:r>
     </w:p>
     <w:p>
@@ -1614,12 +1714,14 @@
           <w:szCs w:val="22"/>
         </w:rPr>
       </w:pPr>
+      <w:proofErr w:type="spellStart"/>
       <w:r>
         <w:rPr>
           <w:rStyle w:val="CodeStyleChar"/>
         </w:rPr>
         <w:t>PupilROI</w:t>
       </w:r>
+      <w:proofErr w:type="spellEnd"/>
       <w:r>
         <w:t xml:space="preserve">: A four-element vector defining the position of the rectangular ROI used to crop the video. The vector has the form </w:t>
       </w:r>
@@ -1627,7 +1729,35 @@
         <w:rPr>
           <w:rStyle w:val="CodeStyleChar"/>
         </w:rPr>
-        <w:t>[xmin, ymin, width, height]</w:t>
+        <w:t>[</w:t>
+      </w:r>
+      <w:proofErr w:type="spellStart"/>
+      <w:r>
+        <w:rPr>
+          <w:rStyle w:val="CodeStyleChar"/>
+        </w:rPr>
+        <w:t>xmin</w:t>
+      </w:r>
+      <w:proofErr w:type="spellEnd"/>
+      <w:r>
+        <w:rPr>
+          <w:rStyle w:val="CodeStyleChar"/>
+        </w:rPr>
+        <w:t xml:space="preserve">, </w:t>
+      </w:r>
+      <w:proofErr w:type="spellStart"/>
+      <w:r>
+        <w:rPr>
+          <w:rStyle w:val="CodeStyleChar"/>
+        </w:rPr>
+        <w:t>ymin</w:t>
+      </w:r>
+      <w:proofErr w:type="spellEnd"/>
+      <w:r>
+        <w:rPr>
+          <w:rStyle w:val="CodeStyleChar"/>
+        </w:rPr>
+        <w:t>, width, height]</w:t>
       </w:r>
       <w:r>
         <w:rPr>
@@ -1774,7 +1904,17 @@
           <w:sz w:val="22"/>
           <w:szCs w:val="22"/>
         </w:rPr>
-        <w:t>empty array. Otherwise, each cell will contain a px2 matrix, where the p</w:t>
+        <w:t xml:space="preserve">empty array. Otherwise, each cell will contain a px2 matrix, where the </w:t>
+      </w:r>
+      <w:proofErr w:type="spellStart"/>
+      <w:r>
+        <w:rPr>
+          <w:rStyle w:val="CodeStyleChar"/>
+          <w:rFonts w:asciiTheme="minorHAnsi" w:hAnsiTheme="minorHAnsi"/>
+          <w:sz w:val="22"/>
+          <w:szCs w:val="22"/>
+        </w:rPr>
+        <w:t>p</w:t>
       </w:r>
       <w:r>
         <w:rPr>
@@ -1786,6 +1926,7 @@
         </w:rPr>
         <w:t>th</w:t>
       </w:r>
+      <w:proofErr w:type="spellEnd"/>
       <w:r>
         <w:rPr>
           <w:rStyle w:val="CodeStyleChar"/>
@@ -1793,7 +1934,17 @@
           <w:sz w:val="22"/>
           <w:szCs w:val="22"/>
         </w:rPr>
-        <w:t xml:space="preserve"> row defines the x and y coordinates of the p</w:t>
+        <w:t xml:space="preserve"> row defines the x and y coordinates of the </w:t>
+      </w:r>
+      <w:proofErr w:type="spellStart"/>
+      <w:r>
+        <w:rPr>
+          <w:rStyle w:val="CodeStyleChar"/>
+          <w:rFonts w:asciiTheme="minorHAnsi" w:hAnsiTheme="minorHAnsi"/>
+          <w:sz w:val="22"/>
+          <w:szCs w:val="22"/>
+        </w:rPr>
+        <w:t>p</w:t>
       </w:r>
       <w:r>
         <w:rPr>
@@ -1805,6 +1956,7 @@
         </w:rPr>
         <w:t>th</w:t>
       </w:r>
+      <w:proofErr w:type="spellEnd"/>
       <w:r>
         <w:rPr>
           <w:rStyle w:val="CodeStyleChar"/>
@@ -1829,12 +1981,14 @@
           <w:szCs w:val="22"/>
         </w:rPr>
       </w:pPr>
+      <w:proofErr w:type="spellStart"/>
       <w:r>
         <w:rPr>
           <w:rStyle w:val="CodeStyleChar"/>
         </w:rPr>
         <w:t>Black_Masks</w:t>
       </w:r>
+      <w:proofErr w:type="spellEnd"/>
       <w:r>
         <w:rPr>
           <w:rStyle w:val="CodeStyleChar"/>
@@ -1857,12 +2011,14 @@
       <w:r>
         <w:t xml:space="preserve">For longer videos, it can be more efficient and convenient to analyze them via a script. This way, you can run them overnight or on a server. To do so, first click the “Export Parameters” button, which will create a mat file and save your analysis parameters to it. This is identical to the parameters file described above. Then, you can use the </w:t>
       </w:r>
+      <w:proofErr w:type="spellStart"/>
       <w:r>
         <w:rPr>
           <w:rStyle w:val="CodeStyleChar"/>
         </w:rPr>
         <w:t>processPupil_wholevid</w:t>
       </w:r>
+      <w:proofErr w:type="spellEnd"/>
       <w:r>
         <w:t xml:space="preserve"> function to analyze that video. </w:t>
       </w:r>
@@ -1871,12 +2027,14 @@
       <w:r>
         <w:t xml:space="preserve">The </w:t>
       </w:r>
+      <w:proofErr w:type="spellStart"/>
       <w:r>
         <w:rPr>
           <w:rStyle w:val="CodeStyleChar"/>
         </w:rPr>
         <w:t>processPupil_wholevid</w:t>
       </w:r>
+      <w:proofErr w:type="spellEnd"/>
       <w:r>
         <w:rPr>
           <w:rStyle w:val="CodeStyleChar"/>
@@ -1889,12 +2047,14 @@
       <w:r>
         <w:t xml:space="preserve"> requires all of the analysis parameters stored in the parameter mat file, plus a </w:t>
       </w:r>
+      <w:proofErr w:type="spellStart"/>
       <w:r>
         <w:rPr>
           <w:rStyle w:val="CodeStyleChar"/>
         </w:rPr>
         <w:t>VideoReader</w:t>
       </w:r>
+      <w:proofErr w:type="spellEnd"/>
       <w:r>
         <w:rPr>
           <w:rStyle w:val="CodeStyleChar"/>
@@ -1905,50 +2065,115 @@
         <w:t>object</w:t>
       </w:r>
       <w:r>
-        <w:t xml:space="preserve"> corresponding to the video you want to analyze. Here is a simple example script to analyze a video named “myPupilVideo.mp4” using a parameter file named “myPupilVideo_analysis_parameters.mat”</w:t>
+        <w:t xml:space="preserve"> corresponding to the video you want to analyze. Here is a simple example script to analyze a video named “myPupilVideo.mp4” using a parameter file named “</w:t>
+      </w:r>
+      <w:proofErr w:type="spellStart"/>
+      <w:r>
+        <w:t>myPupilVideo_analysis_parameters.mat</w:t>
+      </w:r>
+      <w:proofErr w:type="spellEnd"/>
+      <w:r>
+        <w:t>”</w:t>
       </w:r>
     </w:p>
     <w:p>
       <w:pPr>
         <w:pStyle w:val="CodeStyleLight"/>
       </w:pPr>
-      <w:r>
-        <w:t xml:space="preserve">videoPath = </w:t>
+      <w:proofErr w:type="spellStart"/>
+      <w:r>
+        <w:t>videoPath</w:t>
+      </w:r>
+      <w:proofErr w:type="spellEnd"/>
+      <w:r>
+        <w:t xml:space="preserve"> = </w:t>
       </w:r>
       <w:r>
         <w:rPr>
           <w:color w:val="A709F5"/>
         </w:rPr>
-        <w:t>“path/to/video/myPupilVideo.mp4”</w:t>
+        <w:t>“path/to/video/myPupilVideo.mp4</w:t>
+      </w:r>
+      <w:proofErr w:type="gramStart"/>
+      <w:r>
+        <w:rPr>
+          <w:color w:val="A709F5"/>
+        </w:rPr>
+        <w:t>”</w:t>
       </w:r>
       <w:r>
         <w:t>;</w:t>
       </w:r>
+      <w:proofErr w:type="gramEnd"/>
     </w:p>
     <w:p>
       <w:pPr>
         <w:pStyle w:val="CodeStyleLight"/>
       </w:pPr>
-      <w:r>
-        <w:t>myVideoReader = VideoReader(videoPath);</w:t>
-      </w:r>
+      <w:proofErr w:type="spellStart"/>
+      <w:r>
+        <w:t>myVideoReader</w:t>
+      </w:r>
+      <w:proofErr w:type="spellEnd"/>
+      <w:r>
+        <w:t xml:space="preserve"> = </w:t>
+      </w:r>
+      <w:proofErr w:type="spellStart"/>
+      <w:r>
+        <w:t>VideoReader</w:t>
+      </w:r>
+      <w:proofErr w:type="spellEnd"/>
+      <w:r>
+        <w:t>(</w:t>
+      </w:r>
+      <w:proofErr w:type="spellStart"/>
+      <w:r>
+        <w:t>videoPath</w:t>
+      </w:r>
+      <w:proofErr w:type="spellEnd"/>
+      <w:proofErr w:type="gramStart"/>
+      <w:r>
+        <w:t>);</w:t>
+      </w:r>
+      <w:proofErr w:type="gramEnd"/>
     </w:p>
     <w:p>
       <w:pPr>
         <w:pStyle w:val="CodeStyleLight"/>
       </w:pPr>
-      <w:r>
-        <w:t xml:space="preserve">parameterPath = </w:t>
+      <w:proofErr w:type="spellStart"/>
+      <w:r>
+        <w:t>parameterPath</w:t>
+      </w:r>
+      <w:proofErr w:type="spellEnd"/>
+      <w:r>
+        <w:t xml:space="preserve"> = </w:t>
       </w:r>
       <w:r>
         <w:rPr>
           <w:color w:val="A709F5"/>
         </w:rPr>
-        <w:t>“path/to/parameters/myPupilVideo_analysis_parameters.mat”</w:t>
+        <w:t>“path/to/parameters/</w:t>
+      </w:r>
+      <w:proofErr w:type="spellStart"/>
+      <w:r>
+        <w:rPr>
+          <w:color w:val="A709F5"/>
+        </w:rPr>
+        <w:t>myPupilVideo_analysis_parameters.mat</w:t>
+      </w:r>
+      <w:proofErr w:type="spellEnd"/>
+      <w:proofErr w:type="gramStart"/>
+      <w:r>
+        <w:rPr>
+          <w:color w:val="A709F5"/>
+        </w:rPr>
+        <w:t>”</w:t>
       </w:r>
       <w:r>
         <w:t>;</w:t>
       </w:r>
+      <w:proofErr w:type="gramEnd"/>
     </w:p>
     <w:p>
       <w:pPr>
@@ -1974,25 +2199,78 @@
       <w:pPr>
         <w:pStyle w:val="CodeStyleLight"/>
       </w:pPr>
-      <w:r>
-        <w:t>analysisParameters = load(parameterPath);</w:t>
-      </w:r>
+      <w:proofErr w:type="spellStart"/>
+      <w:r>
+        <w:t>analysisParameters</w:t>
+      </w:r>
+      <w:proofErr w:type="spellEnd"/>
+      <w:r>
+        <w:t xml:space="preserve"> = load(</w:t>
+      </w:r>
+      <w:proofErr w:type="spellStart"/>
+      <w:r>
+        <w:t>parameterPath</w:t>
+      </w:r>
+      <w:proofErr w:type="spellEnd"/>
+      <w:proofErr w:type="gramStart"/>
+      <w:r>
+        <w:t>);</w:t>
+      </w:r>
+      <w:proofErr w:type="gramEnd"/>
     </w:p>
     <w:p>
       <w:pPr>
         <w:pStyle w:val="CodeStyleLight"/>
       </w:pPr>
-      <w:r>
-        <w:t>analysisParameters.VR = myVideoReader;</w:t>
-      </w:r>
+      <w:proofErr w:type="spellStart"/>
+      <w:r>
+        <w:t>analysisParameters.VR</w:t>
+      </w:r>
+      <w:proofErr w:type="spellEnd"/>
+      <w:r>
+        <w:t xml:space="preserve"> = </w:t>
+      </w:r>
+      <w:proofErr w:type="spellStart"/>
+      <w:proofErr w:type="gramStart"/>
+      <w:r>
+        <w:t>myVideoReader</w:t>
+      </w:r>
+      <w:proofErr w:type="spellEnd"/>
+      <w:r>
+        <w:t>;</w:t>
+      </w:r>
+      <w:proofErr w:type="gramEnd"/>
     </w:p>
     <w:p>
       <w:pPr>
         <w:pStyle w:val="CodeStyleLight"/>
       </w:pPr>
-      <w:r>
-        <w:t>outputData = processPupil_wholevid(analysisParameters);</w:t>
-      </w:r>
+      <w:proofErr w:type="spellStart"/>
+      <w:r>
+        <w:t>outputData</w:t>
+      </w:r>
+      <w:proofErr w:type="spellEnd"/>
+      <w:r>
+        <w:t xml:space="preserve"> = </w:t>
+      </w:r>
+      <w:proofErr w:type="spellStart"/>
+      <w:r>
+        <w:t>processPupil_wholevid</w:t>
+      </w:r>
+      <w:proofErr w:type="spellEnd"/>
+      <w:r>
+        <w:t>(</w:t>
+      </w:r>
+      <w:proofErr w:type="spellStart"/>
+      <w:r>
+        <w:t>analysisParameters</w:t>
+      </w:r>
+      <w:proofErr w:type="spellEnd"/>
+      <w:proofErr w:type="gramStart"/>
+      <w:r>
+        <w:t>);</w:t>
+      </w:r>
+      <w:proofErr w:type="gramEnd"/>
     </w:p>
     <w:p>
       <w:pPr>
@@ -2025,12 +2303,14 @@
       <w:r>
         <w:t xml:space="preserve">are performed by the </w:t>
       </w:r>
+      <w:proofErr w:type="spellStart"/>
       <w:r>
         <w:rPr>
           <w:rStyle w:val="CodeStyleChar"/>
         </w:rPr>
         <w:t>processPupilFrame_analysis</w:t>
       </w:r>
+      <w:proofErr w:type="spellEnd"/>
       <w:r>
         <w:rPr>
           <w:rStyle w:val="CodeStyleChar"/>
@@ -2058,12 +2338,14 @@
       <w:r>
         <w:t xml:space="preserve"> The last step, C, is performed by the </w:t>
       </w:r>
+      <w:proofErr w:type="spellStart"/>
       <w:r>
         <w:rPr>
           <w:rStyle w:val="CodeStyleChar"/>
         </w:rPr>
         <w:t>processPupil_postprocessing</w:t>
       </w:r>
+      <w:proofErr w:type="spellEnd"/>
       <w:r>
         <w:t xml:space="preserve"> function, which is called after processing the entire video.</w:t>
       </w:r>
@@ -2099,8 +2381,13 @@
       </w:pPr>
       <w:r>
         <w:lastRenderedPageBreak/>
-        <w:t>Each pixel contained in a gray masking polygon have their values set to the median pixel value within the cropped frame</w:t>
-      </w:r>
+        <w:t xml:space="preserve">Each pixel contained in a gray masking polygon have their values set to the median pixel value within the cropped </w:t>
+      </w:r>
+      <w:proofErr w:type="gramStart"/>
+      <w:r>
+        <w:t>frame</w:t>
+      </w:r>
+      <w:proofErr w:type="gramEnd"/>
     </w:p>
     <w:p>
       <w:pPr>
@@ -2126,12 +2413,14 @@
       <w:r>
         <w:t xml:space="preserve">The image is binarized using the </w:t>
       </w:r>
+      <w:proofErr w:type="spellStart"/>
       <w:r>
         <w:rPr>
           <w:rStyle w:val="CodeStyleChar"/>
         </w:rPr>
         <w:t>imthresh</w:t>
       </w:r>
+      <w:proofErr w:type="spellEnd"/>
       <w:r>
         <w:t xml:space="preserve"> function and the </w:t>
       </w:r>
@@ -2150,21 +2439,41 @@
       <w:pPr>
         <w:pStyle w:val="CodeStyleLight"/>
       </w:pPr>
+      <w:proofErr w:type="spellStart"/>
       <w:r>
         <w:t>im_bin</w:t>
       </w:r>
-      <w:r>
-        <w:t xml:space="preserve"> = imbinarize(</w:t>
-      </w:r>
-      <w:r>
-        <w:t>cropped_and_masked_frame</w:t>
+      <w:proofErr w:type="spellEnd"/>
+      <w:r>
+        <w:t xml:space="preserve"> = </w:t>
+      </w:r>
+      <w:proofErr w:type="spellStart"/>
+      <w:r>
+        <w:t>imbinarize</w:t>
+      </w:r>
+      <w:proofErr w:type="spellEnd"/>
+      <w:r>
+        <w:t>(</w:t>
+      </w:r>
+      <w:proofErr w:type="spellStart"/>
+      <w:r>
+        <w:t>cropped_and_masked_</w:t>
+      </w:r>
+      <w:proofErr w:type="gramStart"/>
+      <w:r>
+        <w:t>frame</w:t>
       </w:r>
       <w:r>
         <w:t>,</w:t>
       </w:r>
       <w:r>
-        <w:t>threshold_parameter</w:t>
-      </w:r>
+        <w:t>threshold</w:t>
+      </w:r>
+      <w:proofErr w:type="gramEnd"/>
+      <w:r>
+        <w:t>_parameter</w:t>
+      </w:r>
+      <w:proofErr w:type="spellEnd"/>
       <w:r>
         <w:t>);</w:t>
       </w:r>
@@ -2173,30 +2482,81 @@
       <w:pPr>
         <w:pStyle w:val="CodeStyleLight"/>
       </w:pPr>
+      <w:proofErr w:type="spellStart"/>
       <w:r>
         <w:t>im_bin</w:t>
       </w:r>
+      <w:proofErr w:type="spellEnd"/>
       <w:r>
         <w:t xml:space="preserve"> = ~</w:t>
       </w:r>
-      <w:r>
-        <w:t>im_bin</w:t>
-      </w:r>
+      <w:proofErr w:type="spellStart"/>
+      <w:r>
+        <w:t>im_</w:t>
+      </w:r>
+      <w:proofErr w:type="gramStart"/>
+      <w:r>
+        <w:t>bin</w:t>
+      </w:r>
+      <w:proofErr w:type="spellEnd"/>
       <w:r>
         <w:t>;</w:t>
       </w:r>
+      <w:proofErr w:type="gramEnd"/>
     </w:p>
     <w:p>
       <w:pPr>
         <w:pStyle w:val="Heading3"/>
       </w:pPr>
       <w:r>
-        <w:t>Smooth with imopen and imclose</w:t>
-      </w:r>
-    </w:p>
-    <w:p>
-      <w:r>
-        <w:t>The white objects in the new binarized image are smoothed using the imclose and imopen functions, in that order. Both functions use a square structure element (“strel”).</w:t>
+        <w:t xml:space="preserve">Smooth with </w:t>
+      </w:r>
+      <w:proofErr w:type="spellStart"/>
+      <w:r>
+        <w:t>imopen</w:t>
+      </w:r>
+      <w:proofErr w:type="spellEnd"/>
+      <w:r>
+        <w:t xml:space="preserve"> and </w:t>
+      </w:r>
+      <w:proofErr w:type="spellStart"/>
+      <w:r>
+        <w:t>imclose</w:t>
+      </w:r>
+      <w:proofErr w:type="spellEnd"/>
+    </w:p>
+    <w:p>
+      <w:r>
+        <w:t xml:space="preserve">The white objects in the new binarized image are smoothed using the </w:t>
+      </w:r>
+      <w:proofErr w:type="spellStart"/>
+      <w:r>
+        <w:t>imclose</w:t>
+      </w:r>
+      <w:proofErr w:type="spellEnd"/>
+      <w:r>
+        <w:t xml:space="preserve"> and </w:t>
+      </w:r>
+      <w:proofErr w:type="spellStart"/>
+      <w:r>
+        <w:t>imopen</w:t>
+      </w:r>
+      <w:proofErr w:type="spellEnd"/>
+      <w:r>
+        <w:t xml:space="preserve"> functions, in that order. Both functions use a square structure element (</w:t>
+      </w:r>
+      <w:proofErr w:type="gramStart"/>
+      <w:r>
+        <w:t>“</w:t>
+      </w:r>
+      <w:proofErr w:type="spellStart"/>
+      <w:r>
+        <w:t>strel</w:t>
+      </w:r>
+      <w:proofErr w:type="spellEnd"/>
+      <w:proofErr w:type="gramEnd"/>
+      <w:r>
+        <w:t>”).</w:t>
       </w:r>
     </w:p>
     <w:p>
@@ -2204,8 +2564,34 @@
         <w:pStyle w:val="CodeStyleLight"/>
         <w:ind w:left="0" w:firstLine="720"/>
       </w:pPr>
-      <w:r>
-        <w:t>im_bin = imclose(im_bin,strel(</w:t>
+      <w:proofErr w:type="spellStart"/>
+      <w:r>
+        <w:t>im_bin</w:t>
+      </w:r>
+      <w:proofErr w:type="spellEnd"/>
+      <w:r>
+        <w:t xml:space="preserve"> = </w:t>
+      </w:r>
+      <w:proofErr w:type="spellStart"/>
+      <w:r>
+        <w:t>imclose</w:t>
+      </w:r>
+      <w:proofErr w:type="spellEnd"/>
+      <w:r>
+        <w:t>(</w:t>
+      </w:r>
+      <w:proofErr w:type="spellStart"/>
+      <w:r>
+        <w:t>im_</w:t>
+      </w:r>
+      <w:proofErr w:type="gramStart"/>
+      <w:r>
+        <w:t>bin,strel</w:t>
+      </w:r>
+      <w:proofErr w:type="spellEnd"/>
+      <w:proofErr w:type="gramEnd"/>
+      <w:r>
+        <w:t>(</w:t>
       </w:r>
       <w:bookmarkStart w:id="0" w:name="_Hlk165473262"/>
       <w:r>
@@ -2218,6 +2604,7 @@
       <w:r>
         <w:t>,</w:t>
       </w:r>
+      <w:proofErr w:type="spellStart"/>
       <w:r>
         <w:t>c</w:t>
       </w:r>
@@ -2227,6 +2614,7 @@
       <w:r>
         <w:t>_parameter</w:t>
       </w:r>
+      <w:proofErr w:type="spellEnd"/>
       <w:r>
         <w:t>));</w:t>
       </w:r>
@@ -2235,8 +2623,34 @@
       <w:pPr>
         <w:pStyle w:val="CodeStyleLight"/>
       </w:pPr>
-      <w:r>
-        <w:t>im_bin = imopen(im_bin,strel(</w:t>
+      <w:proofErr w:type="spellStart"/>
+      <w:r>
+        <w:t>im_bin</w:t>
+      </w:r>
+      <w:proofErr w:type="spellEnd"/>
+      <w:r>
+        <w:t xml:space="preserve"> = </w:t>
+      </w:r>
+      <w:proofErr w:type="spellStart"/>
+      <w:r>
+        <w:t>imopen</w:t>
+      </w:r>
+      <w:proofErr w:type="spellEnd"/>
+      <w:r>
+        <w:t>(</w:t>
+      </w:r>
+      <w:proofErr w:type="spellStart"/>
+      <w:r>
+        <w:t>im_</w:t>
+      </w:r>
+      <w:proofErr w:type="gramStart"/>
+      <w:r>
+        <w:t>bin,strel</w:t>
+      </w:r>
+      <w:proofErr w:type="spellEnd"/>
+      <w:proofErr w:type="gramEnd"/>
+      <w:r>
+        <w:t>(</w:t>
       </w:r>
       <w:r>
         <w:rPr>
@@ -2247,9 +2661,11 @@
       <w:r>
         <w:t>,</w:t>
       </w:r>
+      <w:proofErr w:type="spellStart"/>
       <w:r>
         <w:t>open_parameter</w:t>
       </w:r>
+      <w:proofErr w:type="spellEnd"/>
       <w:r>
         <w:t>));</w:t>
       </w:r>
@@ -2271,6 +2687,7 @@
       <w:r>
         <w:t xml:space="preserve">After binarizing the image, the </w:t>
       </w:r>
+      <w:proofErr w:type="spellStart"/>
       <w:r>
         <w:rPr>
           <w:rStyle w:val="CodeStyleChar"/>
@@ -2283,6 +2700,7 @@
         </w:rPr>
         <w:t>props</w:t>
       </w:r>
+      <w:proofErr w:type="spellEnd"/>
       <w:r>
         <w:rPr>
           <w:rStyle w:val="CodeStyleChar"/>
@@ -2313,15 +2731,30 @@
         <w:t>U</w:t>
       </w:r>
       <w:r>
-        <w:t>sing regionprops</w:t>
-      </w:r>
-    </w:p>
-    <w:p>
-      <w:r>
-        <w:rPr>
-          <w:rStyle w:val="CodeStyleChar"/>
-        </w:rPr>
-        <w:t xml:space="preserve">regionprops </w:t>
+        <w:t xml:space="preserve">sing </w:t>
+      </w:r>
+      <w:proofErr w:type="spellStart"/>
+      <w:proofErr w:type="gramStart"/>
+      <w:r>
+        <w:t>regionprops</w:t>
+      </w:r>
+      <w:proofErr w:type="spellEnd"/>
+      <w:proofErr w:type="gramEnd"/>
+    </w:p>
+    <w:p>
+      <w:proofErr w:type="spellStart"/>
+      <w:r>
+        <w:rPr>
+          <w:rStyle w:val="CodeStyleChar"/>
+        </w:rPr>
+        <w:t>regionprops</w:t>
+      </w:r>
+      <w:proofErr w:type="spellEnd"/>
+      <w:r>
+        <w:rPr>
+          <w:rStyle w:val="CodeStyleChar"/>
+        </w:rPr>
+        <w:t xml:space="preserve"> </w:t>
       </w:r>
       <w:r>
         <w:t xml:space="preserve">is a built-in MATLAB function that identifies objects in a binary image (white regions on a black background) and computes various features about each region. </w:t>
@@ -2332,7 +2765,15 @@
         <w:pStyle w:val="CodeStyleLight"/>
       </w:pPr>
       <w:r>
-        <w:t>RP = regionprops(im_bin,'Centroid','MajorAxisLength','MinorAxisLength',</w:t>
+        <w:t xml:space="preserve">RP = </w:t>
+      </w:r>
+      <w:proofErr w:type="gramStart"/>
+      <w:r>
+        <w:t>regionprops(</w:t>
+      </w:r>
+      <w:proofErr w:type="gramEnd"/>
+      <w:r>
+        <w:t>im_bin,'Centroid','MajorAxisLength','MinorAxisLength',</w:t>
       </w:r>
       <w:r>
         <w:rPr>
@@ -2354,9 +2795,11 @@
         </w:rPr>
         <w:t>'Circularity'</w:t>
       </w:r>
+      <w:proofErr w:type="gramStart"/>
       <w:r>
         <w:t>);</w:t>
       </w:r>
+      <w:proofErr w:type="gramEnd"/>
     </w:p>
     <w:p>
       <w:r>
@@ -2393,20 +2836,55 @@
       <w:pPr>
         <w:pStyle w:val="CodeStyleLight"/>
       </w:pPr>
-      <w:r>
-        <w:t>all_radii = sqrt([RP.MajorAxisLength] .* [RP.MinorAxisLength]);</w:t>
+      <w:proofErr w:type="spellStart"/>
+      <w:r>
+        <w:t>all_radii</w:t>
+      </w:r>
+      <w:proofErr w:type="spellEnd"/>
+      <w:r>
+        <w:t xml:space="preserve"> = sqrt([</w:t>
+      </w:r>
+      <w:proofErr w:type="spellStart"/>
+      <w:proofErr w:type="gramStart"/>
+      <w:r>
+        <w:t>RP.MajorAxisLength</w:t>
+      </w:r>
+      <w:proofErr w:type="spellEnd"/>
+      <w:proofErr w:type="gramEnd"/>
+      <w:r>
+        <w:t>] .* [</w:t>
+      </w:r>
+      <w:proofErr w:type="spellStart"/>
+      <w:r>
+        <w:t>RP.MinorAxisLength</w:t>
+      </w:r>
+      <w:proofErr w:type="spellEnd"/>
+      <w:r>
+        <w:t>]);</w:t>
       </w:r>
     </w:p>
     <w:p>
       <w:pPr>
         <w:pStyle w:val="CodeStyleLight"/>
       </w:pPr>
-      <w:r>
-        <w:t xml:space="preserve">RP(all_radii &lt; </w:t>
-      </w:r>
+      <w:proofErr w:type="gramStart"/>
+      <w:r>
+        <w:t>RP(</w:t>
+      </w:r>
+      <w:proofErr w:type="spellStart"/>
+      <w:proofErr w:type="gramEnd"/>
+      <w:r>
+        <w:t>all_radii</w:t>
+      </w:r>
+      <w:proofErr w:type="spellEnd"/>
+      <w:r>
+        <w:t xml:space="preserve"> &lt; </w:t>
+      </w:r>
+      <w:proofErr w:type="spellStart"/>
       <w:r>
         <w:t>radius_threshold</w:t>
       </w:r>
+      <w:proofErr w:type="spellEnd"/>
       <w:r>
         <w:t>) = [];</w:t>
       </w:r>
@@ -2438,13 +2916,28 @@
         <w:pStyle w:val="CodeStyleLight"/>
       </w:pPr>
       <w:r>
-        <w:t>[~,</w:t>
-      </w:r>
+        <w:t>[</w:t>
+      </w:r>
+      <w:proofErr w:type="gramStart"/>
+      <w:r>
+        <w:t>~,</w:t>
+      </w:r>
+      <w:proofErr w:type="spellStart"/>
       <w:r>
         <w:t>pupilIndex</w:t>
       </w:r>
-      <w:r>
-        <w:t>] = max([RP.Circularity]);</w:t>
+      <w:proofErr w:type="spellEnd"/>
+      <w:proofErr w:type="gramEnd"/>
+      <w:r>
+        <w:t>] = max([</w:t>
+      </w:r>
+      <w:proofErr w:type="spellStart"/>
+      <w:r>
+        <w:t>RP.Circularity</w:t>
+      </w:r>
+      <w:proofErr w:type="spellEnd"/>
+      <w:r>
+        <w:t>]);</w:t>
       </w:r>
     </w:p>
     <w:p>
@@ -2452,15 +2945,35 @@
         <w:pStyle w:val="CodeStyleLight"/>
       </w:pPr>
       <w:r>
-        <w:t>RP = RP(I);</w:t>
-      </w:r>
+        <w:t>RP = RP(I</w:t>
+      </w:r>
+      <w:proofErr w:type="gramStart"/>
+      <w:r>
+        <w:t>);</w:t>
+      </w:r>
+      <w:proofErr w:type="gramEnd"/>
     </w:p>
     <w:p>
       <w:pPr>
         <w:pStyle w:val="CodeStyleLight"/>
       </w:pPr>
-      <w:r>
-        <w:t>semimajorAxis = RP.MajorAxisLength;</w:t>
+      <w:proofErr w:type="spellStart"/>
+      <w:r>
+        <w:t>semimajorAxis</w:t>
+      </w:r>
+      <w:proofErr w:type="spellEnd"/>
+      <w:r>
+        <w:t xml:space="preserve"> = </w:t>
+      </w:r>
+      <w:proofErr w:type="spellStart"/>
+      <w:proofErr w:type="gramStart"/>
+      <w:r>
+        <w:t>RP.MajorAxisLength</w:t>
+      </w:r>
+      <w:proofErr w:type="spellEnd"/>
+      <w:proofErr w:type="gramEnd"/>
+      <w:r>
+        <w:t>;</w:t>
       </w:r>
     </w:p>
     <w:p>
@@ -2468,7 +2981,28 @@
         <w:pStyle w:val="CodeStyleLight"/>
       </w:pPr>
       <w:r>
-        <w:t>radius = sqrt(RP.MinorAxisLength * RP.MajorAxisLength);</w:t>
+        <w:t xml:space="preserve">radius = </w:t>
+      </w:r>
+      <w:proofErr w:type="gramStart"/>
+      <w:r>
+        <w:t>sqrt(</w:t>
+      </w:r>
+      <w:proofErr w:type="spellStart"/>
+      <w:proofErr w:type="gramEnd"/>
+      <w:r>
+        <w:t>RP.MinorAxisLength</w:t>
+      </w:r>
+      <w:proofErr w:type="spellEnd"/>
+      <w:r>
+        <w:t xml:space="preserve"> * </w:t>
+      </w:r>
+      <w:proofErr w:type="spellStart"/>
+      <w:r>
+        <w:t>RP.MajorAxisLength</w:t>
+      </w:r>
+      <w:proofErr w:type="spellEnd"/>
+      <w:r>
+        <w:t>);</w:t>
       </w:r>
     </w:p>
     <w:p>
@@ -2476,7 +3010,17 @@
         <w:pStyle w:val="CodeStyleLight"/>
       </w:pPr>
       <w:r>
-        <w:t>centroid = RP.Centroid;</w:t>
+        <w:t xml:space="preserve">centroid = </w:t>
+      </w:r>
+      <w:proofErr w:type="spellStart"/>
+      <w:proofErr w:type="gramStart"/>
+      <w:r>
+        <w:t>RP.Centroid</w:t>
+      </w:r>
+      <w:proofErr w:type="spellEnd"/>
+      <w:proofErr w:type="gramEnd"/>
+      <w:r>
+        <w:t>;</w:t>
       </w:r>
     </w:p>
     <w:p>
@@ -2487,7 +3031,15 @@
     <w:p>
       <w:r>
         <w:lastRenderedPageBreak/>
-        <w:t>The semimajor axis, radius, and centroid of this pupil object is saved. The above process is run on every frame in the video, resulting in a vector each for the radius, semimajor axis length, x position, and y position of the pupil on each frame. These vectors are saved in the output file, and can be used in analysis directly. The next step, smoothing, is not required, but is recommended.</w:t>
+        <w:t xml:space="preserve">The semimajor axis, radius, and centroid of this pupil object is saved. The above process is run on every frame in the video, resulting in a vector each for the radius, semimajor axis length, x position, and y position of the pupil on each frame. These vectors are saved in the output </w:t>
+      </w:r>
+      <w:proofErr w:type="gramStart"/>
+      <w:r>
+        <w:t>file, and</w:t>
+      </w:r>
+      <w:proofErr w:type="gramEnd"/>
+      <w:r>
+        <w:t xml:space="preserve"> can be used in analysis directly. The next step, smoothing, is not required, but is recommended.</w:t>
       </w:r>
     </w:p>
     <w:p>
@@ -2528,12 +3080,14 @@
       <w:r>
         <w:t xml:space="preserve">The following process is done using the custom functions </w:t>
       </w:r>
+      <w:proofErr w:type="spellStart"/>
       <w:r>
         <w:rPr>
           <w:rStyle w:val="CodeStyleChar"/>
         </w:rPr>
         <w:t>processPupil_postprocessing</w:t>
       </w:r>
+      <w:proofErr w:type="spellEnd"/>
       <w:r>
         <w:rPr>
           <w:rFonts w:ascii="Consolas" w:eastAsia="Times New Roman" w:hAnsi="Consolas" w:cs="Times New Roman"/>
@@ -2553,12 +3107,14 @@
       <w:r>
         <w:t xml:space="preserve"> </w:t>
       </w:r>
+      <w:proofErr w:type="spellStart"/>
       <w:r>
         <w:rPr>
           <w:rStyle w:val="CodeStyleChar"/>
         </w:rPr>
         <w:t>processPupil_findOutliers</w:t>
       </w:r>
+      <w:proofErr w:type="spellEnd"/>
       <w:r>
         <w:rPr>
           <w:rStyle w:val="CodeStyleChar"/>
@@ -2599,6 +3155,7 @@
         <w:t xml:space="preserve"> of that matrix. Then we use the built-in MATLAB function </w:t>
       </w:r>
       <w:hyperlink r:id="rId15" w:history="1">
+        <w:proofErr w:type="spellStart"/>
         <w:r>
           <w:rPr>
             <w:rStyle w:val="Hyperlink"/>
@@ -2608,6 +3165,7 @@
           </w:rPr>
           <w:t>isoutlier</w:t>
         </w:r>
+        <w:proofErr w:type="spellEnd"/>
       </w:hyperlink>
       <w:r>
         <w:t xml:space="preserve"> to label outlier values. We consider a frame where </w:t>
@@ -2642,12 +3200,14 @@
       <w:r>
         <w:t xml:space="preserve"> The threshold for an outlier value is four median absolute deviations (MAD). The window size and MAD threshold can be specified in the </w:t>
       </w:r>
+      <w:proofErr w:type="spellStart"/>
       <w:r>
         <w:rPr>
           <w:rStyle w:val="CodeStyleChar"/>
         </w:rPr>
         <w:t>processPupil_postprocessing</w:t>
       </w:r>
+      <w:proofErr w:type="spellEnd"/>
       <w:r>
         <w:rPr>
           <w:rStyle w:val="CodeStyleChar"/>
@@ -2663,15 +3223,52 @@
         <w:pStyle w:val="CodeStyleLight"/>
       </w:pPr>
       <w:r>
-        <w:t>centroid = [x_position ; y_position];</w:t>
+        <w:t>centroid = [</w:t>
+      </w:r>
+      <w:proofErr w:type="spellStart"/>
+      <w:r>
+        <w:t>x_</w:t>
+      </w:r>
+      <w:proofErr w:type="gramStart"/>
+      <w:r>
+        <w:t>position</w:t>
+      </w:r>
+      <w:proofErr w:type="spellEnd"/>
+      <w:r>
+        <w:t xml:space="preserve"> ;</w:t>
+      </w:r>
+      <w:proofErr w:type="gramEnd"/>
+      <w:r>
+        <w:t xml:space="preserve"> </w:t>
+      </w:r>
+      <w:proofErr w:type="spellStart"/>
+      <w:r>
+        <w:t>y_position</w:t>
+      </w:r>
+      <w:proofErr w:type="spellEnd"/>
+      <w:r>
+        <w:t>];</w:t>
       </w:r>
     </w:p>
     <w:p>
       <w:pPr>
         <w:pStyle w:val="CodeStyleLight"/>
       </w:pPr>
-      <w:r>
-        <w:t xml:space="preserve">outlierWindow = max(framerate, 60); </w:t>
+      <w:proofErr w:type="spellStart"/>
+      <w:r>
+        <w:t>outlierWindow</w:t>
+      </w:r>
+      <w:proofErr w:type="spellEnd"/>
+      <w:r>
+        <w:t xml:space="preserve"> = </w:t>
+      </w:r>
+      <w:proofErr w:type="gramStart"/>
+      <w:r>
+        <w:t>max(</w:t>
+      </w:r>
+      <w:proofErr w:type="gramEnd"/>
+      <w:r>
+        <w:t xml:space="preserve">framerate, 60); </w:t>
       </w:r>
       <w:r>
         <w:rPr>
@@ -2687,24 +3284,70 @@
       <w:pPr>
         <w:pStyle w:val="CodeStyleLight"/>
       </w:pPr>
-      <w:r>
-        <w:t>outlier_test_mat = [centroid',radius'];</w:t>
+      <w:proofErr w:type="spellStart"/>
+      <w:r>
+        <w:t>outlier_test_mat</w:t>
+      </w:r>
+      <w:proofErr w:type="spellEnd"/>
+      <w:r>
+        <w:t xml:space="preserve"> = [</w:t>
+      </w:r>
+      <w:proofErr w:type="spellStart"/>
+      <w:r>
+        <w:t>centroid</w:t>
+      </w:r>
+      <w:proofErr w:type="gramStart"/>
+      <w:r>
+        <w:t>',radius</w:t>
+      </w:r>
+      <w:proofErr w:type="spellEnd"/>
+      <w:proofErr w:type="gramEnd"/>
+      <w:r>
+        <w:t>'];</w:t>
       </w:r>
     </w:p>
     <w:p>
       <w:pPr>
         <w:pStyle w:val="CodeStyleLight"/>
       </w:pPr>
-      <w:r>
-        <w:t>thresholdFactor = 4;</w:t>
-      </w:r>
+      <w:proofErr w:type="spellStart"/>
+      <w:r>
+        <w:t>thresholdFactor</w:t>
+      </w:r>
+      <w:proofErr w:type="spellEnd"/>
+      <w:r>
+        <w:t xml:space="preserve"> = </w:t>
+      </w:r>
+      <w:proofErr w:type="gramStart"/>
+      <w:r>
+        <w:t>4;</w:t>
+      </w:r>
+      <w:proofErr w:type="gramEnd"/>
     </w:p>
     <w:p>
       <w:pPr>
         <w:pStyle w:val="CodeStyleLight"/>
       </w:pPr>
-      <w:r>
-        <w:t>outlierBoolMat = isoutlier(outlier_test_mat,</w:t>
+      <w:proofErr w:type="spellStart"/>
+      <w:r>
+        <w:t>outlierBoolMat</w:t>
+      </w:r>
+      <w:proofErr w:type="spellEnd"/>
+      <w:r>
+        <w:t xml:space="preserve"> = </w:t>
+      </w:r>
+      <w:proofErr w:type="spellStart"/>
+      <w:proofErr w:type="gramStart"/>
+      <w:r>
+        <w:t>isoutlier</w:t>
+      </w:r>
+      <w:proofErr w:type="spellEnd"/>
+      <w:r>
+        <w:t>(</w:t>
+      </w:r>
+      <w:proofErr w:type="gramEnd"/>
+      <w:r>
+        <w:t>outlier_test_mat,</w:t>
       </w:r>
       <w:r>
         <w:rPr>
@@ -2712,6 +3355,7 @@
         </w:rPr>
         <w:t>'</w:t>
       </w:r>
+      <w:proofErr w:type="spellStart"/>
       <w:r>
         <w:rPr>
           <w:color w:val="A709F5"/>
@@ -2724,6 +3368,7 @@
         </w:rPr>
         <w:t>median</w:t>
       </w:r>
+      <w:proofErr w:type="spellEnd"/>
       <w:r>
         <w:rPr>
           <w:color w:val="A709F5"/>
@@ -2731,7 +3376,15 @@
         <w:t>'</w:t>
       </w:r>
       <w:r>
-        <w:t>,outlierWindow,</w:t>
+        <w:t>,</w:t>
+      </w:r>
+      <w:proofErr w:type="spellStart"/>
+      <w:r>
+        <w:t>outlierWindow</w:t>
+      </w:r>
+      <w:proofErr w:type="spellEnd"/>
+      <w:r>
+        <w:t>,</w:t>
       </w:r>
       <w:r>
         <w:rPr>
@@ -2751,14 +3404,32 @@
         <w:rPr>
           <w:color w:val="A709F5"/>
         </w:rPr>
-        <w:t>'ThresholdFactor'</w:t>
+        <w:t>'</w:t>
+      </w:r>
+      <w:proofErr w:type="spellStart"/>
+      <w:r>
+        <w:rPr>
+          <w:color w:val="A709F5"/>
+        </w:rPr>
+        <w:t>ThresholdFactor</w:t>
+      </w:r>
+      <w:proofErr w:type="spellEnd"/>
+      <w:proofErr w:type="gramStart"/>
+      <w:r>
+        <w:rPr>
+          <w:color w:val="A709F5"/>
+        </w:rPr>
+        <w:t>'</w:t>
       </w:r>
       <w:r>
         <w:t>,</w:t>
       </w:r>
+      <w:proofErr w:type="spellStart"/>
       <w:r>
         <w:t>thresholdFactor</w:t>
       </w:r>
+      <w:proofErr w:type="spellEnd"/>
+      <w:proofErr w:type="gramEnd"/>
       <w:r>
         <w:t>);</w:t>
       </w:r>
@@ -2767,21 +3438,33 @@
       <w:pPr>
         <w:pStyle w:val="CodeStyleLight"/>
       </w:pPr>
-      <w:r>
-        <w:t>outlierBool = any(outlierBoolMat,2);</w:t>
-      </w:r>
+      <w:proofErr w:type="spellStart"/>
+      <w:r>
+        <w:t>outlierBool</w:t>
+      </w:r>
+      <w:proofErr w:type="spellEnd"/>
+      <w:r>
+        <w:t xml:space="preserve"> = any(outlierBoolMat,2</w:t>
+      </w:r>
+      <w:proofErr w:type="gramStart"/>
+      <w:r>
+        <w:t>);</w:t>
+      </w:r>
+      <w:proofErr w:type="gramEnd"/>
     </w:p>
     <w:p/>
     <w:p>
       <w:r>
         <w:t xml:space="preserve">The resulting </w:t>
       </w:r>
+      <w:proofErr w:type="spellStart"/>
       <w:r>
         <w:rPr>
           <w:rStyle w:val="CodeStyleChar"/>
         </w:rPr>
         <w:t>outlierBool</w:t>
       </w:r>
+      <w:proofErr w:type="spellEnd"/>
       <w:r>
         <w:t xml:space="preserve"> vector is a logical vector where “true” values indicate that the frame at that index is an outlier. It is returned as part of the algorithm output. </w:t>
       </w:r>
@@ -2816,28 +3499,38 @@
       </w:r>
     </w:p>
     <w:p>
-      <w:r>
-        <w:t xml:space="preserve">First we remove outlier frames by replacing all values indicated by the </w:t>
-      </w:r>
+      <w:proofErr w:type="gramStart"/>
+      <w:r>
+        <w:t>First</w:t>
+      </w:r>
+      <w:proofErr w:type="gramEnd"/>
+      <w:r>
+        <w:t xml:space="preserve"> we remove outlier frames by replacing all values indicated by the </w:t>
+      </w:r>
+      <w:proofErr w:type="spellStart"/>
       <w:r>
         <w:rPr>
           <w:rStyle w:val="CodeStyleChar"/>
         </w:rPr>
         <w:t>outlierBool</w:t>
       </w:r>
+      <w:proofErr w:type="spellEnd"/>
       <w:r>
         <w:t xml:space="preserve"> vector with an empty </w:t>
       </w:r>
+      <w:proofErr w:type="spellStart"/>
       <w:r>
         <w:rPr>
           <w:rStyle w:val="CodeStyleChar"/>
         </w:rPr>
         <w:t>NaN</w:t>
       </w:r>
+      <w:proofErr w:type="spellEnd"/>
       <w:r>
         <w:t xml:space="preserve"> value. Then we use MATLAB’s built-in </w:t>
       </w:r>
       <w:hyperlink r:id="rId16" w:history="1">
+        <w:proofErr w:type="spellStart"/>
         <w:r>
           <w:rPr>
             <w:rStyle w:val="Hyperlink"/>
@@ -2847,6 +3540,7 @@
           </w:rPr>
           <w:t>fillmissing</w:t>
         </w:r>
+        <w:proofErr w:type="spellEnd"/>
       </w:hyperlink>
       <w:r>
         <w:t xml:space="preserve"> function to linearly interpolate over those missing values. The code below describes how this is done on the radius vector, the same is also applied to the semimajor axis vector.</w:t>
@@ -2861,8 +3555,21 @@
         <w:t>radius</w:t>
       </w:r>
       <w:r>
-        <w:t>(outlierBool) = nan;</w:t>
-      </w:r>
+        <w:t>(</w:t>
+      </w:r>
+      <w:proofErr w:type="spellStart"/>
+      <w:r>
+        <w:t>outlierBool</w:t>
+      </w:r>
+      <w:proofErr w:type="spellEnd"/>
+      <w:r>
+        <w:t xml:space="preserve">) = </w:t>
+      </w:r>
+      <w:proofErr w:type="gramStart"/>
+      <w:r>
+        <w:t>nan;</w:t>
+      </w:r>
+      <w:proofErr w:type="gramEnd"/>
     </w:p>
     <w:p>
       <w:pPr>
@@ -2872,7 +3579,23 @@
         <w:t>radius</w:t>
       </w:r>
       <w:r>
-        <w:t xml:space="preserve"> = fillmissing(currVar,</w:t>
+        <w:t xml:space="preserve"> = </w:t>
+      </w:r>
+      <w:proofErr w:type="spellStart"/>
+      <w:r>
+        <w:t>fillmissing</w:t>
+      </w:r>
+      <w:proofErr w:type="spellEnd"/>
+      <w:r>
+        <w:t>(</w:t>
+      </w:r>
+      <w:proofErr w:type="spellStart"/>
+      <w:r>
+        <w:t>currVar</w:t>
+      </w:r>
+      <w:proofErr w:type="spellEnd"/>
+      <w:r>
+        <w:t>,</w:t>
       </w:r>
       <w:r>
         <w:rPr>
@@ -2880,9 +3603,11 @@
         </w:rPr>
         <w:t>"linear"</w:t>
       </w:r>
+      <w:proofErr w:type="gramStart"/>
       <w:r>
         <w:t>);</w:t>
       </w:r>
+      <w:proofErr w:type="gramEnd"/>
     </w:p>
     <w:p>
       <w:pPr>
@@ -2902,12 +3627,14 @@
       <w:r>
         <w:t xml:space="preserve">After interpolating, we smooth with a moving mean over five frames. This smooth window can also be specified in the </w:t>
       </w:r>
+      <w:proofErr w:type="spellStart"/>
       <w:r>
         <w:rPr>
           <w:rStyle w:val="CodeStyleChar"/>
         </w:rPr>
         <w:t>processPupil_postprocessing</w:t>
       </w:r>
+      <w:proofErr w:type="spellEnd"/>
       <w:r>
         <w:t xml:space="preserve"> function.</w:t>
       </w:r>
@@ -2926,20 +3653,42 @@
       <w:pPr>
         <w:pStyle w:val="CodeStyleLight"/>
       </w:pPr>
-      <w:r>
-        <w:t>smoothWindow = 5;</w:t>
-      </w:r>
+      <w:proofErr w:type="spellStart"/>
+      <w:r>
+        <w:t>smoothWindow</w:t>
+      </w:r>
+      <w:proofErr w:type="spellEnd"/>
+      <w:r>
+        <w:t xml:space="preserve"> = </w:t>
+      </w:r>
+      <w:proofErr w:type="gramStart"/>
+      <w:r>
+        <w:t>5;</w:t>
+      </w:r>
+      <w:proofErr w:type="gramEnd"/>
     </w:p>
     <w:p>
       <w:pPr>
         <w:pStyle w:val="CodeStyleLight"/>
       </w:pPr>
+      <w:proofErr w:type="spellStart"/>
       <w:r>
         <w:t>radius_smoothed</w:t>
       </w:r>
-      <w:r>
-        <w:t xml:space="preserve"> = movmean(</w:t>
-      </w:r>
+      <w:proofErr w:type="spellEnd"/>
+      <w:r>
+        <w:t xml:space="preserve"> = </w:t>
+      </w:r>
+      <w:proofErr w:type="spellStart"/>
+      <w:r>
+        <w:t>movmean</w:t>
+      </w:r>
+      <w:proofErr w:type="spellEnd"/>
+      <w:r>
+        <w:t>(</w:t>
+      </w:r>
+      <w:proofErr w:type="spellStart"/>
+      <w:proofErr w:type="gramStart"/>
       <w:r>
         <w:t>radius</w:t>
       </w:r>
@@ -2949,6 +3698,8 @@
       <w:r>
         <w:t>smoothWindow</w:t>
       </w:r>
+      <w:proofErr w:type="spellEnd"/>
+      <w:proofErr w:type="gramEnd"/>
       <w:r>
         <w:t>);</w:t>
       </w:r>

</xml_diff>